<commit_message>
After attempting GP LGD Mapping
</commit_message>
<xml_diff>
--- a/projects/nrega-impact/reports/Data Wrangling Documentation.docx
+++ b/projects/nrega-impact/reports/Data Wrangling Documentation.docx
@@ -341,6 +341,58 @@
       </w:pPr>
       <w:r>
         <w:t>Strip new line trails existing in multiple columns.</w:t>
+      </w:r>
+    </w:p>
+    <w:p>
+      <w:pPr>
+        <w:pStyle w:val="ListParagraph"/>
+        <w:numPr>
+          <w:ilvl w:val="0"/>
+          <w:numId w:val="1"/>
+        </w:numPr>
+        <w:jc w:val="both"/>
+      </w:pPr>
+      <w:r>
+        <w:t>Certain state</w:t>
+      </w:r>
+      <w:r>
+        <w:t>s</w:t>
+      </w:r>
+      <w:r>
+        <w:t xml:space="preserve"> other tha</w:t>
+      </w:r>
+      <w:r>
+        <w:t>n Rajasthan had some observations w</w:t>
+      </w:r>
+      <w:r>
+        <w:t>h</w:t>
+      </w:r>
+      <w:r>
+        <w:t>ere panchayat names were written in Unicode. This issue has been addressed</w:t>
+      </w:r>
+      <w:r>
+        <w:t xml:space="preserve"> by the same format in which </w:t>
+      </w:r>
+      <w:proofErr w:type="spellStart"/>
+      <w:r>
+        <w:t>Unicodes</w:t>
+      </w:r>
+      <w:proofErr w:type="spellEnd"/>
+      <w:r>
+        <w:t xml:space="preserve"> for the panchayat names in Rajasthan was addressed. (In actual process, this issue was identified only during LGD mapping while </w:t>
+      </w:r>
+      <w:proofErr w:type="spellStart"/>
+      <w:r>
+        <w:t>Unicodes</w:t>
+      </w:r>
+      <w:proofErr w:type="spellEnd"/>
+      <w:r>
+        <w:t xml:space="preserve"> in Rajasthan was identified at an earlier stage and addressed. The same process has been used here.</w:t>
+      </w:r>
+      <w:bookmarkStart w:id="0" w:name="_GoBack"/>
+      <w:bookmarkEnd w:id="0"/>
+      <w:r>
+        <w:t>)</w:t>
       </w:r>
     </w:p>
     <w:p>
@@ -736,7 +788,6 @@
           </w:tcPr>
           <w:p>
             <w:r>
-              <w:lastRenderedPageBreak/>
               <w:t>Dadra &amp; Nagar Haveli</w:t>
             </w:r>
           </w:p>
@@ -1227,27 +1278,13 @@
               <w:rPr>
                 <w:color w:val="2F5496" w:themeColor="accent1" w:themeShade="BF"/>
               </w:rPr>
-              <w:t>Missing values in district column for block “BABAI CHICHLI”. This belongs to the</w:t>
-            </w:r>
-            <w:bookmarkStart w:id="0" w:name="_GoBack"/>
-            <w:bookmarkEnd w:id="0"/>
-            <w:r>
-              <w:rPr>
-                <w:color w:val="2F5496" w:themeColor="accent1" w:themeShade="BF"/>
-              </w:rPr>
-              <w:t xml:space="preserve"> NARSINGHPUR district which has another set of observations including the above block and I suspect that these are duplicates of the existing ones and also without enough info. </w:t>
-            </w:r>
-            <w:r>
-              <w:rPr>
-                <w:color w:val="2F5496" w:themeColor="accent1" w:themeShade="BF"/>
-              </w:rPr>
-              <w:t xml:space="preserve">The row with missing observations for the </w:t>
-            </w:r>
-            <w:r>
-              <w:rPr>
-                <w:color w:val="2F5496" w:themeColor="accent1" w:themeShade="BF"/>
-              </w:rPr>
-              <w:t xml:space="preserve">specific </w:t>
+              <w:t xml:space="preserve">Missing values in district column for block “BABAI CHICHLI”. This belongs to the NARSINGHPUR district which has another set of observations including the above block and I suspect that these are duplicates of the existing ones and also without enough info. </w:t>
+            </w:r>
+            <w:r>
+              <w:rPr>
+                <w:color w:val="2F5496" w:themeColor="accent1" w:themeShade="BF"/>
+              </w:rPr>
+              <w:t xml:space="preserve">The row with missing observations for the specific </w:t>
             </w:r>
             <w:proofErr w:type="spellStart"/>
             <w:r>
@@ -1831,6 +1868,7 @@
           </w:tcPr>
           <w:p>
             <w:r>
+              <w:lastRenderedPageBreak/>
               <w:t>Uttar Pradesh</w:t>
             </w:r>
           </w:p>
@@ -1941,7 +1979,6 @@
     </w:p>
     <w:p>
       <w:r>
-        <w:lastRenderedPageBreak/>
         <w:t>After cleaning</w:t>
       </w:r>
       <w:r>

</xml_diff>